<commit_message>
Add Second Part of Documentation
</commit_message>
<xml_diff>
--- a/Documentation/SoftwareEngineering.docx
+++ b/Documentation/SoftwareEngineering.docx
@@ -2955,15 +2955,1718 @@
         </w:sectPr>
       </w:pPr>
       <w:r>
-        <w:t>The game will ask the next player using a descending fashion. This process continues being done until one of the player successfully finds the treasure or until all</w:t>
-      </w:r>
-      <w:bookmarkStart w:id="6" w:name="_GoBack"/>
+        <w:t>The game will ask the next player using a descending fashion. This process continues being done until one of the player successfully finds the treasure or until all the players di</w:t>
+      </w:r>
+      <w:r>
+        <w:t>e</w:t>
+      </w:r>
+    </w:p>
+    <w:p>
+      <w:pPr>
+        <w:pStyle w:val="Heading1"/>
+        <w:spacing w:after="240"/>
+      </w:pPr>
+      <w:bookmarkStart w:id="6" w:name="_Toc514531099"/>
+      <w:r>
+        <w:lastRenderedPageBreak/>
+        <w:t>CPS2002 Assignment – Part 3</w:t>
+      </w:r>
       <w:bookmarkEnd w:id="6"/>
-      <w:r>
-        <w:t xml:space="preserve"> the players di</w:t>
-      </w:r>
-      <w:r>
-        <w:t>e</w:t>
+    </w:p>
+    <w:p>
+      <w:pPr>
+        <w:pStyle w:val="Heading2"/>
+      </w:pPr>
+      <w:bookmarkStart w:id="7" w:name="_Toc514531100"/>
+      <w:r>
+        <w:t>Feature 1: Different Map Types</w:t>
+      </w:r>
+      <w:bookmarkEnd w:id="7"/>
+    </w:p>
+    <w:p>
+      <w:r>
+        <w:t>The first feature requested by the client was to create two different map types which are the safe and hazardous maps. For this feature to be implemented, the team implemented a factory design pattern which consists of two hierarchies one for the Game Map Creator and another one for Game Map.</w:t>
+      </w:r>
+    </w:p>
+    <w:p>
+      <w:r>
+        <w:rPr>
+          <w:noProof/>
+          <w:lang w:val="en-GB" w:eastAsia="en-GB"/>
+        </w:rPr>
+        <w:drawing>
+          <wp:inline distT="0" distB="0" distL="0" distR="0" wp14:anchorId="084F308D" wp14:editId="61064EF6">
+            <wp:extent cx="6018246" cy="1653236"/>
+            <wp:effectExtent l="19050" t="19050" r="20955" b="23495"/>
+            <wp:docPr id="15" name="Picture 15"/>
+            <wp:cNvGraphicFramePr>
+              <a:graphicFrameLocks xmlns:a="http://schemas.openxmlformats.org/drawingml/2006/main" noChangeAspect="1"/>
+            </wp:cNvGraphicFramePr>
+            <a:graphic xmlns:a="http://schemas.openxmlformats.org/drawingml/2006/main">
+              <a:graphicData uri="http://schemas.openxmlformats.org/drawingml/2006/picture">
+                <pic:pic xmlns:pic="http://schemas.openxmlformats.org/drawingml/2006/picture">
+                  <pic:nvPicPr>
+                    <pic:cNvPr id="1" name=""/>
+                    <pic:cNvPicPr/>
+                  </pic:nvPicPr>
+                  <pic:blipFill rotWithShape="1">
+                    <a:blip r:embed="rId31"/>
+                    <a:srcRect l="1865" r="2186" b="6549"/>
+                    <a:stretch/>
+                  </pic:blipFill>
+                  <pic:spPr bwMode="auto">
+                    <a:xfrm>
+                      <a:off x="0" y="0"/>
+                      <a:ext cx="6033207" cy="1657346"/>
+                    </a:xfrm>
+                    <a:prstGeom prst="rect">
+                      <a:avLst/>
+                    </a:prstGeom>
+                    <a:ln w="9525" cap="flat" cmpd="sng" algn="ctr">
+                      <a:solidFill>
+                        <a:sysClr val="windowText" lastClr="000000"/>
+                      </a:solidFill>
+                      <a:prstDash val="solid"/>
+                      <a:round/>
+                      <a:headEnd type="none" w="med" len="med"/>
+                      <a:tailEnd type="none" w="med" len="med"/>
+                    </a:ln>
+                    <a:extLst>
+                      <a:ext uri="{53640926-AAD7-44D8-BBD7-CCE9431645EC}">
+                        <a14:shadowObscured xmlns:a14="http://schemas.microsoft.com/office/drawing/2010/main"/>
+                      </a:ext>
+                    </a:extLst>
+                  </pic:spPr>
+                </pic:pic>
+              </a:graphicData>
+            </a:graphic>
+          </wp:inline>
+        </w:drawing>
+      </w:r>
+    </w:p>
+    <w:p/>
+    <w:p>
+      <w:r>
+        <w:t xml:space="preserve">The factory design pattern has the producer which is the </w:t>
+      </w:r>
+      <w:proofErr w:type="spellStart"/>
+      <w:r>
+        <w:rPr>
+          <w:b/>
+          <w:color w:val="0070C0"/>
+        </w:rPr>
+        <w:t>GameMapCreator</w:t>
+      </w:r>
+      <w:proofErr w:type="spellEnd"/>
+      <w:r>
+        <w:rPr>
+          <w:color w:val="0070C0"/>
+        </w:rPr>
+        <w:t xml:space="preserve"> </w:t>
+      </w:r>
+      <w:r>
+        <w:t xml:space="preserve">hierarchy and the map generator being the </w:t>
+      </w:r>
+      <w:proofErr w:type="spellStart"/>
+      <w:r>
+        <w:rPr>
+          <w:b/>
+          <w:color w:val="0070C0"/>
+        </w:rPr>
+        <w:t>GameMap</w:t>
+      </w:r>
+      <w:proofErr w:type="spellEnd"/>
+      <w:r>
+        <w:rPr>
+          <w:color w:val="0070C0"/>
+        </w:rPr>
+        <w:t xml:space="preserve"> </w:t>
+      </w:r>
+      <w:r>
+        <w:t xml:space="preserve">hierarchy. In the </w:t>
+      </w:r>
+      <w:r>
+        <w:rPr>
+          <w:b/>
+          <w:color w:val="0070C0"/>
+        </w:rPr>
+        <w:t>Game</w:t>
+      </w:r>
+      <w:r>
+        <w:rPr>
+          <w:color w:val="0070C0"/>
+        </w:rPr>
+        <w:t xml:space="preserve"> </w:t>
+      </w:r>
+      <w:r>
+        <w:t xml:space="preserve">class, an object of type </w:t>
+      </w:r>
+      <w:proofErr w:type="spellStart"/>
+      <w:r>
+        <w:rPr>
+          <w:b/>
+          <w:color w:val="0070C0"/>
+        </w:rPr>
+        <w:t>GameMapCreator</w:t>
+      </w:r>
+      <w:proofErr w:type="spellEnd"/>
+      <w:r>
+        <w:rPr>
+          <w:color w:val="0070C0"/>
+        </w:rPr>
+        <w:t xml:space="preserve"> </w:t>
+      </w:r>
+      <w:r>
+        <w:t xml:space="preserve">is used to create a map through the use of polymorphism. The object can be either </w:t>
+      </w:r>
+      <w:proofErr w:type="spellStart"/>
+      <w:r>
+        <w:rPr>
+          <w:b/>
+          <w:color w:val="0070C0"/>
+        </w:rPr>
+        <w:t>GameMapCreatorSafeMap</w:t>
+      </w:r>
+      <w:proofErr w:type="spellEnd"/>
+      <w:r>
+        <w:rPr>
+          <w:color w:val="0070C0"/>
+        </w:rPr>
+        <w:t xml:space="preserve"> </w:t>
+      </w:r>
+      <w:r>
+        <w:t xml:space="preserve">or </w:t>
+      </w:r>
+      <w:proofErr w:type="spellStart"/>
+      <w:r>
+        <w:rPr>
+          <w:b/>
+          <w:color w:val="0070C0"/>
+        </w:rPr>
+        <w:t>GameMapCreatorHazardousMap</w:t>
+      </w:r>
+      <w:proofErr w:type="spellEnd"/>
+      <w:r>
+        <w:t xml:space="preserve">. This is done in the method called </w:t>
+      </w:r>
+      <w:proofErr w:type="spellStart"/>
+      <w:r>
+        <w:rPr>
+          <w:b/>
+          <w:color w:val="7030A0"/>
+        </w:rPr>
+        <w:t>inputMapChoice</w:t>
+      </w:r>
+      <w:proofErr w:type="spellEnd"/>
+      <w:r>
+        <w:rPr>
+          <w:color w:val="7030A0"/>
+        </w:rPr>
+        <w:t xml:space="preserve"> </w:t>
+      </w:r>
+      <w:r>
+        <w:t>where the user is requested to input which map to generate.</w:t>
+      </w:r>
+    </w:p>
+    <w:p>
+      <w:pPr>
+        <w:jc w:val="center"/>
+      </w:pPr>
+      <w:r>
+        <w:rPr>
+          <w:noProof/>
+          <w:lang w:val="en-GB" w:eastAsia="en-GB"/>
+        </w:rPr>
+        <w:drawing>
+          <wp:inline distT="0" distB="0" distL="0" distR="0" wp14:anchorId="4A1026FB" wp14:editId="68B44F6F">
+            <wp:extent cx="4030675" cy="1567116"/>
+            <wp:effectExtent l="19050" t="19050" r="27305" b="14605"/>
+            <wp:docPr id="16" name="Picture 16"/>
+            <wp:cNvGraphicFramePr>
+              <a:graphicFrameLocks xmlns:a="http://schemas.openxmlformats.org/drawingml/2006/main" noChangeAspect="1"/>
+            </wp:cNvGraphicFramePr>
+            <a:graphic xmlns:a="http://schemas.openxmlformats.org/drawingml/2006/main">
+              <a:graphicData uri="http://schemas.openxmlformats.org/drawingml/2006/picture">
+                <pic:pic xmlns:pic="http://schemas.openxmlformats.org/drawingml/2006/picture">
+                  <pic:nvPicPr>
+                    <pic:cNvPr id="1" name=""/>
+                    <pic:cNvPicPr/>
+                  </pic:nvPicPr>
+                  <pic:blipFill>
+                    <a:blip r:embed="rId32"/>
+                    <a:stretch>
+                      <a:fillRect/>
+                    </a:stretch>
+                  </pic:blipFill>
+                  <pic:spPr>
+                    <a:xfrm>
+                      <a:off x="0" y="0"/>
+                      <a:ext cx="4067474" cy="1581423"/>
+                    </a:xfrm>
+                    <a:prstGeom prst="rect">
+                      <a:avLst/>
+                    </a:prstGeom>
+                    <a:ln>
+                      <a:solidFill>
+                        <a:schemeClr val="tx1"/>
+                      </a:solidFill>
+                    </a:ln>
+                  </pic:spPr>
+                </pic:pic>
+              </a:graphicData>
+            </a:graphic>
+          </wp:inline>
+        </w:drawing>
+      </w:r>
+    </w:p>
+    <w:p/>
+    <w:p/>
+    <w:p/>
+    <w:p/>
+    <w:p/>
+    <w:p>
+      <w:r>
+        <w:lastRenderedPageBreak/>
+        <w:t>Each producer requests the respective class from the other hierarchy to create a map of that type and trough polymorphism the map is generated can either be a safe map or hazardous map. One can note that these methods do not return the object created which is the Game Map.</w:t>
+      </w:r>
+    </w:p>
+    <w:p>
+      <w:pPr>
+        <w:jc w:val="center"/>
+      </w:pPr>
+      <w:r>
+        <w:rPr>
+          <w:noProof/>
+          <w:lang w:val="en-GB" w:eastAsia="en-GB"/>
+        </w:rPr>
+        <w:drawing>
+          <wp:inline distT="0" distB="0" distL="0" distR="0" wp14:anchorId="685856E0" wp14:editId="2009AB64">
+            <wp:extent cx="4429125" cy="1104900"/>
+            <wp:effectExtent l="19050" t="19050" r="28575" b="19050"/>
+            <wp:docPr id="17" name="Picture 17"/>
+            <wp:cNvGraphicFramePr>
+              <a:graphicFrameLocks xmlns:a="http://schemas.openxmlformats.org/drawingml/2006/main" noChangeAspect="1"/>
+            </wp:cNvGraphicFramePr>
+            <a:graphic xmlns:a="http://schemas.openxmlformats.org/drawingml/2006/main">
+              <a:graphicData uri="http://schemas.openxmlformats.org/drawingml/2006/picture">
+                <pic:pic xmlns:pic="http://schemas.openxmlformats.org/drawingml/2006/picture">
+                  <pic:nvPicPr>
+                    <pic:cNvPr id="1" name=""/>
+                    <pic:cNvPicPr/>
+                  </pic:nvPicPr>
+                  <pic:blipFill rotWithShape="1">
+                    <a:blip r:embed="rId33"/>
+                    <a:srcRect r="9533"/>
+                    <a:stretch/>
+                  </pic:blipFill>
+                  <pic:spPr bwMode="auto">
+                    <a:xfrm>
+                      <a:off x="0" y="0"/>
+                      <a:ext cx="4429125" cy="1104900"/>
+                    </a:xfrm>
+                    <a:prstGeom prst="rect">
+                      <a:avLst/>
+                    </a:prstGeom>
+                    <a:ln w="9525" cap="flat" cmpd="sng" algn="ctr">
+                      <a:solidFill>
+                        <a:sysClr val="windowText" lastClr="000000"/>
+                      </a:solidFill>
+                      <a:prstDash val="solid"/>
+                      <a:round/>
+                      <a:headEnd type="none" w="med" len="med"/>
+                      <a:tailEnd type="none" w="med" len="med"/>
+                    </a:ln>
+                    <a:extLst>
+                      <a:ext uri="{53640926-AAD7-44D8-BBD7-CCE9431645EC}">
+                        <a14:shadowObscured xmlns:a14="http://schemas.microsoft.com/office/drawing/2010/main"/>
+                      </a:ext>
+                    </a:extLst>
+                  </pic:spPr>
+                </pic:pic>
+              </a:graphicData>
+            </a:graphic>
+          </wp:inline>
+        </w:drawing>
+      </w:r>
+    </w:p>
+    <w:p/>
+    <w:p>
+      <w:r>
+        <w:t xml:space="preserve">The key difference between each map type is the amount of water tiles generated. For example, a hazardous map has between </w:t>
+      </w:r>
+      <w:r>
+        <w:rPr>
+          <w:b/>
+        </w:rPr>
+        <w:t>25%</w:t>
+      </w:r>
+      <w:r>
+        <w:t xml:space="preserve"> to </w:t>
+      </w:r>
+      <w:r>
+        <w:rPr>
+          <w:b/>
+        </w:rPr>
+        <w:t>35%</w:t>
+      </w:r>
+      <w:r>
+        <w:t xml:space="preserve"> of the map filled with water tiles. Both map use the same </w:t>
+      </w:r>
+      <w:proofErr w:type="spellStart"/>
+      <w:r>
+        <w:rPr>
+          <w:b/>
+          <w:color w:val="7030A0"/>
+        </w:rPr>
+        <w:t>createMap</w:t>
+      </w:r>
+      <w:proofErr w:type="spellEnd"/>
+      <w:r>
+        <w:rPr>
+          <w:color w:val="7030A0"/>
+        </w:rPr>
+        <w:t xml:space="preserve"> </w:t>
+      </w:r>
+      <w:r>
+        <w:t>method with different percentages of water tile.</w:t>
+      </w:r>
+    </w:p>
+    <w:p>
+      <w:pPr>
+        <w:jc w:val="center"/>
+      </w:pPr>
+      <w:r>
+        <w:rPr>
+          <w:noProof/>
+          <w:lang w:val="en-GB" w:eastAsia="en-GB"/>
+        </w:rPr>
+        <w:drawing>
+          <wp:inline distT="0" distB="0" distL="0" distR="0" wp14:anchorId="2E00D0E7" wp14:editId="705B02E2">
+            <wp:extent cx="5450610" cy="1362710"/>
+            <wp:effectExtent l="19050" t="19050" r="17145" b="27940"/>
+            <wp:docPr id="18" name="Picture 18"/>
+            <wp:cNvGraphicFramePr>
+              <a:graphicFrameLocks xmlns:a="http://schemas.openxmlformats.org/drawingml/2006/main" noChangeAspect="1"/>
+            </wp:cNvGraphicFramePr>
+            <a:graphic xmlns:a="http://schemas.openxmlformats.org/drawingml/2006/main">
+              <a:graphicData uri="http://schemas.openxmlformats.org/drawingml/2006/picture">
+                <pic:pic xmlns:pic="http://schemas.openxmlformats.org/drawingml/2006/picture">
+                  <pic:nvPicPr>
+                    <pic:cNvPr id="1" name=""/>
+                    <pic:cNvPicPr/>
+                  </pic:nvPicPr>
+                  <pic:blipFill rotWithShape="1">
+                    <a:blip r:embed="rId34"/>
+                    <a:srcRect l="1162" r="7112" b="4217"/>
+                    <a:stretch/>
+                  </pic:blipFill>
+                  <pic:spPr bwMode="auto">
+                    <a:xfrm>
+                      <a:off x="0" y="0"/>
+                      <a:ext cx="5451878" cy="1363027"/>
+                    </a:xfrm>
+                    <a:prstGeom prst="rect">
+                      <a:avLst/>
+                    </a:prstGeom>
+                    <a:ln w="9525" cap="flat" cmpd="sng" algn="ctr">
+                      <a:solidFill>
+                        <a:sysClr val="windowText" lastClr="000000"/>
+                      </a:solidFill>
+                      <a:prstDash val="solid"/>
+                      <a:round/>
+                      <a:headEnd type="none" w="med" len="med"/>
+                      <a:tailEnd type="none" w="med" len="med"/>
+                    </a:ln>
+                    <a:extLst>
+                      <a:ext uri="{53640926-AAD7-44D8-BBD7-CCE9431645EC}">
+                        <a14:shadowObscured xmlns:a14="http://schemas.microsoft.com/office/drawing/2010/main"/>
+                      </a:ext>
+                    </a:extLst>
+                  </pic:spPr>
+                </pic:pic>
+              </a:graphicData>
+            </a:graphic>
+          </wp:inline>
+        </w:drawing>
+      </w:r>
+    </w:p>
+    <w:p/>
+    <w:p>
+      <w:r>
+        <w:t>The map creation process has also changed to cater for different map types. This was done to make it easier whenever a client requests more map types. Whenever so only a new producer and a generator class are required.</w:t>
+      </w:r>
+    </w:p>
+    <w:p>
+      <w:pPr>
+        <w:jc w:val="center"/>
+      </w:pPr>
+      <w:r>
+        <w:rPr>
+          <w:noProof/>
+          <w:lang w:val="en-GB" w:eastAsia="en-GB"/>
+        </w:rPr>
+        <w:drawing>
+          <wp:inline distT="0" distB="0" distL="0" distR="0" wp14:anchorId="6E8A978D" wp14:editId="55E4FB60">
+            <wp:extent cx="4787661" cy="1769745"/>
+            <wp:effectExtent l="19050" t="19050" r="13335" b="20955"/>
+            <wp:docPr id="19" name="Picture 19"/>
+            <wp:cNvGraphicFramePr>
+              <a:graphicFrameLocks xmlns:a="http://schemas.openxmlformats.org/drawingml/2006/main" noChangeAspect="1"/>
+            </wp:cNvGraphicFramePr>
+            <a:graphic xmlns:a="http://schemas.openxmlformats.org/drawingml/2006/main">
+              <a:graphicData uri="http://schemas.openxmlformats.org/drawingml/2006/picture">
+                <pic:pic xmlns:pic="http://schemas.openxmlformats.org/drawingml/2006/picture">
+                  <pic:nvPicPr>
+                    <pic:cNvPr id="1" name=""/>
+                    <pic:cNvPicPr/>
+                  </pic:nvPicPr>
+                  <pic:blipFill rotWithShape="1">
+                    <a:blip r:embed="rId35"/>
+                    <a:srcRect r="13986"/>
+                    <a:stretch/>
+                  </pic:blipFill>
+                  <pic:spPr bwMode="auto">
+                    <a:xfrm>
+                      <a:off x="0" y="0"/>
+                      <a:ext cx="4807631" cy="1777127"/>
+                    </a:xfrm>
+                    <a:prstGeom prst="rect">
+                      <a:avLst/>
+                    </a:prstGeom>
+                    <a:ln w="9525" cap="flat" cmpd="sng" algn="ctr">
+                      <a:solidFill>
+                        <a:sysClr val="windowText" lastClr="000000"/>
+                      </a:solidFill>
+                      <a:prstDash val="solid"/>
+                      <a:round/>
+                      <a:headEnd type="none" w="med" len="med"/>
+                      <a:tailEnd type="none" w="med" len="med"/>
+                    </a:ln>
+                    <a:extLst>
+                      <a:ext uri="{53640926-AAD7-44D8-BBD7-CCE9431645EC}">
+                        <a14:shadowObscured xmlns:a14="http://schemas.microsoft.com/office/drawing/2010/main"/>
+                      </a:ext>
+                    </a:extLst>
+                  </pic:spPr>
+                </pic:pic>
+              </a:graphicData>
+            </a:graphic>
+          </wp:inline>
+        </w:drawing>
+      </w:r>
+    </w:p>
+    <w:p/>
+    <w:p>
+      <w:r>
+        <w:br w:type="page"/>
+      </w:r>
+    </w:p>
+    <w:p>
+      <w:pPr>
+        <w:pStyle w:val="Heading2"/>
+      </w:pPr>
+      <w:bookmarkStart w:id="8" w:name="_Toc514531101"/>
+      <w:r>
+        <w:lastRenderedPageBreak/>
+        <w:t>Feature 2: Single Map Instance</w:t>
+      </w:r>
+      <w:bookmarkEnd w:id="8"/>
+    </w:p>
+    <w:p>
+      <w:r>
+        <w:t xml:space="preserve">The second request from the client was to create a single instance so that the server would not be overloaded with different maps for each player. This feature was implemented by using the singleton pattern within the </w:t>
+      </w:r>
+      <w:proofErr w:type="spellStart"/>
+      <w:r>
+        <w:rPr>
+          <w:b/>
+          <w:color w:val="4472C4" w:themeColor="accent1"/>
+        </w:rPr>
+        <w:t>GameMap</w:t>
+      </w:r>
+      <w:proofErr w:type="spellEnd"/>
+      <w:r>
+        <w:rPr>
+          <w:color w:val="4472C4" w:themeColor="accent1"/>
+        </w:rPr>
+        <w:t xml:space="preserve"> </w:t>
+      </w:r>
+      <w:r>
+        <w:t>class. A static object within the class is required to ensure only a single instance of the map is created.</w:t>
+      </w:r>
+    </w:p>
+    <w:p>
+      <w:r>
+        <w:rPr>
+          <w:noProof/>
+          <w:lang w:val="en-GB" w:eastAsia="en-GB"/>
+        </w:rPr>
+        <w:drawing>
+          <wp:inline distT="0" distB="0" distL="0" distR="0" wp14:anchorId="4C8C7528" wp14:editId="43774CDB">
+            <wp:extent cx="5735782" cy="163830"/>
+            <wp:effectExtent l="19050" t="19050" r="17780" b="26670"/>
+            <wp:docPr id="20" name="Picture 20"/>
+            <wp:cNvGraphicFramePr>
+              <a:graphicFrameLocks xmlns:a="http://schemas.openxmlformats.org/drawingml/2006/main" noChangeAspect="1"/>
+            </wp:cNvGraphicFramePr>
+            <a:graphic xmlns:a="http://schemas.openxmlformats.org/drawingml/2006/main">
+              <a:graphicData uri="http://schemas.openxmlformats.org/drawingml/2006/picture">
+                <pic:pic xmlns:pic="http://schemas.openxmlformats.org/drawingml/2006/picture">
+                  <pic:nvPicPr>
+                    <pic:cNvPr id="1" name=""/>
+                    <pic:cNvPicPr/>
+                  </pic:nvPicPr>
+                  <pic:blipFill rotWithShape="1">
+                    <a:blip r:embed="rId36">
+                      <a:extLst>
+                        <a:ext uri="{28A0092B-C50C-407E-A947-70E740481C1C}">
+                          <a14:useLocalDpi xmlns:a14="http://schemas.microsoft.com/office/drawing/2010/main" val="0"/>
+                        </a:ext>
+                      </a:extLst>
+                    </a:blip>
+                    <a:srcRect r="3454" b="24085"/>
+                    <a:stretch/>
+                  </pic:blipFill>
+                  <pic:spPr bwMode="auto">
+                    <a:xfrm>
+                      <a:off x="0" y="0"/>
+                      <a:ext cx="5738303" cy="163902"/>
+                    </a:xfrm>
+                    <a:prstGeom prst="rect">
+                      <a:avLst/>
+                    </a:prstGeom>
+                    <a:ln w="9525" cap="flat" cmpd="sng" algn="ctr">
+                      <a:solidFill>
+                        <a:sysClr val="windowText" lastClr="000000"/>
+                      </a:solidFill>
+                      <a:prstDash val="solid"/>
+                      <a:round/>
+                      <a:headEnd type="none" w="med" len="med"/>
+                      <a:tailEnd type="none" w="med" len="med"/>
+                    </a:ln>
+                    <a:extLst>
+                      <a:ext uri="{53640926-AAD7-44D8-BBD7-CCE9431645EC}">
+                        <a14:shadowObscured xmlns:a14="http://schemas.microsoft.com/office/drawing/2010/main"/>
+                      </a:ext>
+                    </a:extLst>
+                  </pic:spPr>
+                </pic:pic>
+              </a:graphicData>
+            </a:graphic>
+          </wp:inline>
+        </w:drawing>
+      </w:r>
+    </w:p>
+    <w:p/>
+    <w:p>
+      <w:r>
+        <w:t xml:space="preserve">Within each sub-class of </w:t>
+      </w:r>
+      <w:proofErr w:type="spellStart"/>
+      <w:r>
+        <w:rPr>
+          <w:b/>
+          <w:color w:val="4472C4" w:themeColor="accent1"/>
+        </w:rPr>
+        <w:t>GameMap</w:t>
+      </w:r>
+      <w:proofErr w:type="spellEnd"/>
+      <w:r>
+        <w:rPr>
+          <w:color w:val="4472C4" w:themeColor="accent1"/>
+        </w:rPr>
+        <w:t xml:space="preserve"> </w:t>
+      </w:r>
+      <w:r>
+        <w:t>the static object is checked, and an instance is only created whenever the object is null. Whenever the Game class requests a new map multiple times only the first instance creates the map the others will be the same instance as the first regardless of map type.</w:t>
+      </w:r>
+    </w:p>
+    <w:p>
+      <w:pPr>
+        <w:jc w:val="center"/>
+      </w:pPr>
+      <w:r>
+        <w:rPr>
+          <w:noProof/>
+          <w:lang w:val="en-GB" w:eastAsia="en-GB"/>
+        </w:rPr>
+        <w:drawing>
+          <wp:inline distT="0" distB="0" distL="0" distR="0" wp14:anchorId="52CC58C8" wp14:editId="0476C7BA">
+            <wp:extent cx="4953815" cy="963233"/>
+            <wp:effectExtent l="19050" t="19050" r="18415" b="27940"/>
+            <wp:docPr id="21" name="Picture 21"/>
+            <wp:cNvGraphicFramePr>
+              <a:graphicFrameLocks xmlns:a="http://schemas.openxmlformats.org/drawingml/2006/main" noChangeAspect="1"/>
+            </wp:cNvGraphicFramePr>
+            <a:graphic xmlns:a="http://schemas.openxmlformats.org/drawingml/2006/main">
+              <a:graphicData uri="http://schemas.openxmlformats.org/drawingml/2006/picture">
+                <pic:pic xmlns:pic="http://schemas.openxmlformats.org/drawingml/2006/picture">
+                  <pic:nvPicPr>
+                    <pic:cNvPr id="1" name=""/>
+                    <pic:cNvPicPr/>
+                  </pic:nvPicPr>
+                  <pic:blipFill rotWithShape="1">
+                    <a:blip r:embed="rId37"/>
+                    <a:srcRect l="1156" r="5657"/>
+                    <a:stretch/>
+                  </pic:blipFill>
+                  <pic:spPr bwMode="auto">
+                    <a:xfrm>
+                      <a:off x="0" y="0"/>
+                      <a:ext cx="5014598" cy="975052"/>
+                    </a:xfrm>
+                    <a:prstGeom prst="rect">
+                      <a:avLst/>
+                    </a:prstGeom>
+                    <a:ln w="9525" cap="flat" cmpd="sng" algn="ctr">
+                      <a:solidFill>
+                        <a:sysClr val="windowText" lastClr="000000"/>
+                      </a:solidFill>
+                      <a:prstDash val="solid"/>
+                      <a:round/>
+                      <a:headEnd type="none" w="med" len="med"/>
+                      <a:tailEnd type="none" w="med" len="med"/>
+                    </a:ln>
+                    <a:extLst>
+                      <a:ext uri="{53640926-AAD7-44D8-BBD7-CCE9431645EC}">
+                        <a14:shadowObscured xmlns:a14="http://schemas.microsoft.com/office/drawing/2010/main"/>
+                      </a:ext>
+                    </a:extLst>
+                  </pic:spPr>
+                </pic:pic>
+              </a:graphicData>
+            </a:graphic>
+          </wp:inline>
+        </w:drawing>
+      </w:r>
+    </w:p>
+    <w:p/>
+    <w:p>
+      <w:r>
+        <w:br w:type="page"/>
+      </w:r>
+    </w:p>
+    <w:p>
+      <w:pPr>
+        <w:pStyle w:val="Heading2"/>
+      </w:pPr>
+      <w:bookmarkStart w:id="9" w:name="_Toc514531102"/>
+      <w:r>
+        <w:lastRenderedPageBreak/>
+        <w:t>Feature 3: Team Based Game</w:t>
+      </w:r>
+      <w:bookmarkEnd w:id="9"/>
+    </w:p>
+    <w:p>
+      <w:r>
+        <w:t>The last request from the client was to create two modes, solo mode which is the normal game mode and collaboration mode where the user is asked for the number of teams.</w:t>
+      </w:r>
+    </w:p>
+    <w:p>
+      <w:pPr>
+        <w:jc w:val="center"/>
+      </w:pPr>
+      <w:r>
+        <w:rPr>
+          <w:noProof/>
+          <w:lang w:val="en-GB" w:eastAsia="en-GB"/>
+        </w:rPr>
+        <w:drawing>
+          <wp:inline distT="0" distB="0" distL="0" distR="0" wp14:anchorId="5BD8E098" wp14:editId="2A2CFFA3">
+            <wp:extent cx="5395300" cy="1603169"/>
+            <wp:effectExtent l="19050" t="19050" r="15240" b="16510"/>
+            <wp:docPr id="22" name="Picture 22"/>
+            <wp:cNvGraphicFramePr>
+              <a:graphicFrameLocks xmlns:a="http://schemas.openxmlformats.org/drawingml/2006/main" noChangeAspect="1"/>
+            </wp:cNvGraphicFramePr>
+            <a:graphic xmlns:a="http://schemas.openxmlformats.org/drawingml/2006/main">
+              <a:graphicData uri="http://schemas.openxmlformats.org/drawingml/2006/picture">
+                <pic:pic xmlns:pic="http://schemas.openxmlformats.org/drawingml/2006/picture">
+                  <pic:nvPicPr>
+                    <pic:cNvPr id="1" name=""/>
+                    <pic:cNvPicPr/>
+                  </pic:nvPicPr>
+                  <pic:blipFill rotWithShape="1">
+                    <a:blip r:embed="rId38"/>
+                    <a:srcRect r="5294"/>
+                    <a:stretch/>
+                  </pic:blipFill>
+                  <pic:spPr bwMode="auto">
+                    <a:xfrm>
+                      <a:off x="0" y="0"/>
+                      <a:ext cx="5455543" cy="1621070"/>
+                    </a:xfrm>
+                    <a:prstGeom prst="rect">
+                      <a:avLst/>
+                    </a:prstGeom>
+                    <a:ln w="9525" cap="flat" cmpd="sng" algn="ctr">
+                      <a:solidFill>
+                        <a:sysClr val="windowText" lastClr="000000"/>
+                      </a:solidFill>
+                      <a:prstDash val="solid"/>
+                      <a:round/>
+                      <a:headEnd type="none" w="med" len="med"/>
+                      <a:tailEnd type="none" w="med" len="med"/>
+                    </a:ln>
+                    <a:extLst>
+                      <a:ext uri="{53640926-AAD7-44D8-BBD7-CCE9431645EC}">
+                        <a14:shadowObscured xmlns:a14="http://schemas.microsoft.com/office/drawing/2010/main"/>
+                      </a:ext>
+                    </a:extLst>
+                  </pic:spPr>
+                </pic:pic>
+              </a:graphicData>
+            </a:graphic>
+          </wp:inline>
+        </w:drawing>
+      </w:r>
+    </w:p>
+    <w:p/>
+    <w:p>
+      <w:r>
+        <w:t xml:space="preserve">For both modes, a new class was created called Team. This class is used in both solo mode and collaboration mode. This class contains a list of players replacing the old method in the </w:t>
+      </w:r>
+      <w:r>
+        <w:rPr>
+          <w:b/>
+          <w:color w:val="4472C4" w:themeColor="accent1"/>
+        </w:rPr>
+        <w:t>Game</w:t>
+      </w:r>
+      <w:r>
+        <w:t xml:space="preserve"> class that created players.</w:t>
+      </w:r>
+    </w:p>
+    <w:p>
+      <w:pPr>
+        <w:jc w:val="center"/>
+      </w:pPr>
+      <w:r>
+        <w:rPr>
+          <w:noProof/>
+          <w:lang w:val="en-GB" w:eastAsia="en-GB"/>
+        </w:rPr>
+        <w:drawing>
+          <wp:inline distT="0" distB="0" distL="0" distR="0" wp14:anchorId="1B57D095" wp14:editId="12E998BB">
+            <wp:extent cx="5848065" cy="1344930"/>
+            <wp:effectExtent l="19050" t="19050" r="19685" b="26670"/>
+            <wp:docPr id="23" name="Picture 23"/>
+            <wp:cNvGraphicFramePr>
+              <a:graphicFrameLocks xmlns:a="http://schemas.openxmlformats.org/drawingml/2006/main" noChangeAspect="1"/>
+            </wp:cNvGraphicFramePr>
+            <a:graphic xmlns:a="http://schemas.openxmlformats.org/drawingml/2006/main">
+              <a:graphicData uri="http://schemas.openxmlformats.org/drawingml/2006/picture">
+                <pic:pic xmlns:pic="http://schemas.openxmlformats.org/drawingml/2006/picture">
+                  <pic:nvPicPr>
+                    <pic:cNvPr id="1" name=""/>
+                    <pic:cNvPicPr/>
+                  </pic:nvPicPr>
+                  <pic:blipFill rotWithShape="1">
+                    <a:blip r:embed="rId39"/>
+                    <a:srcRect r="1608"/>
+                    <a:stretch/>
+                  </pic:blipFill>
+                  <pic:spPr bwMode="auto">
+                    <a:xfrm>
+                      <a:off x="0" y="0"/>
+                      <a:ext cx="5848065" cy="1344930"/>
+                    </a:xfrm>
+                    <a:prstGeom prst="rect">
+                      <a:avLst/>
+                    </a:prstGeom>
+                    <a:ln w="9525" cap="flat" cmpd="sng" algn="ctr">
+                      <a:solidFill>
+                        <a:sysClr val="windowText" lastClr="000000"/>
+                      </a:solidFill>
+                      <a:prstDash val="solid"/>
+                      <a:round/>
+                      <a:headEnd type="none" w="med" len="med"/>
+                      <a:tailEnd type="none" w="med" len="med"/>
+                    </a:ln>
+                    <a:extLst>
+                      <a:ext uri="{53640926-AAD7-44D8-BBD7-CCE9431645EC}">
+                        <a14:shadowObscured xmlns:a14="http://schemas.microsoft.com/office/drawing/2010/main"/>
+                      </a:ext>
+                    </a:extLst>
+                  </pic:spPr>
+                </pic:pic>
+              </a:graphicData>
+            </a:graphic>
+          </wp:inline>
+        </w:drawing>
+      </w:r>
+    </w:p>
+    <w:p/>
+    <w:p>
+      <w:r>
+        <w:br w:type="page"/>
+      </w:r>
+    </w:p>
+    <w:p>
+      <w:pPr>
+        <w:pStyle w:val="Heading3"/>
+        <w:spacing w:before="0" w:after="240"/>
+      </w:pPr>
+      <w:bookmarkStart w:id="10" w:name="_Toc514531103"/>
+      <w:r>
+        <w:lastRenderedPageBreak/>
+        <w:t>Solo Mode</w:t>
+      </w:r>
+      <w:bookmarkEnd w:id="10"/>
+    </w:p>
+    <w:p>
+      <w:r>
+        <w:t xml:space="preserve">This mode works like the previous implementation; however, each player is added to a unique team creating an </w:t>
+      </w:r>
+      <w:proofErr w:type="spellStart"/>
+      <w:r>
+        <w:rPr>
+          <w:b/>
+        </w:rPr>
+        <w:t>ArrayList</w:t>
+      </w:r>
+      <w:proofErr w:type="spellEnd"/>
+      <w:r>
+        <w:t xml:space="preserve"> of teams which contain only 1 player each. So, for example, if the user requests 5 players, 5 teams will be created.</w:t>
+      </w:r>
+    </w:p>
+    <w:p>
+      <w:pPr>
+        <w:jc w:val="center"/>
+      </w:pPr>
+      <w:r>
+        <w:rPr>
+          <w:noProof/>
+          <w:lang w:val="en-GB" w:eastAsia="en-GB"/>
+        </w:rPr>
+        <w:drawing>
+          <wp:inline distT="0" distB="0" distL="0" distR="0" wp14:anchorId="2695050B" wp14:editId="3DEF38EF">
+            <wp:extent cx="4790364" cy="729615"/>
+            <wp:effectExtent l="19050" t="19050" r="10795" b="13335"/>
+            <wp:docPr id="24" name="Picture 24"/>
+            <wp:cNvGraphicFramePr>
+              <a:graphicFrameLocks xmlns:a="http://schemas.openxmlformats.org/drawingml/2006/main" noChangeAspect="1"/>
+            </wp:cNvGraphicFramePr>
+            <a:graphic xmlns:a="http://schemas.openxmlformats.org/drawingml/2006/main">
+              <a:graphicData uri="http://schemas.openxmlformats.org/drawingml/2006/picture">
+                <pic:pic xmlns:pic="http://schemas.openxmlformats.org/drawingml/2006/picture">
+                  <pic:nvPicPr>
+                    <pic:cNvPr id="1" name=""/>
+                    <pic:cNvPicPr/>
+                  </pic:nvPicPr>
+                  <pic:blipFill rotWithShape="1">
+                    <a:blip r:embed="rId40"/>
+                    <a:srcRect l="2559" r="2826" b="12881"/>
+                    <a:stretch/>
+                  </pic:blipFill>
+                  <pic:spPr bwMode="auto">
+                    <a:xfrm>
+                      <a:off x="0" y="0"/>
+                      <a:ext cx="4794415" cy="730232"/>
+                    </a:xfrm>
+                    <a:prstGeom prst="rect">
+                      <a:avLst/>
+                    </a:prstGeom>
+                    <a:ln w="9525" cap="flat" cmpd="sng" algn="ctr">
+                      <a:solidFill>
+                        <a:sysClr val="windowText" lastClr="000000"/>
+                      </a:solidFill>
+                      <a:prstDash val="solid"/>
+                      <a:round/>
+                      <a:headEnd type="none" w="med" len="med"/>
+                      <a:tailEnd type="none" w="med" len="med"/>
+                    </a:ln>
+                    <a:extLst>
+                      <a:ext uri="{53640926-AAD7-44D8-BBD7-CCE9431645EC}">
+                        <a14:shadowObscured xmlns:a14="http://schemas.microsoft.com/office/drawing/2010/main"/>
+                      </a:ext>
+                    </a:extLst>
+                  </pic:spPr>
+                </pic:pic>
+              </a:graphicData>
+            </a:graphic>
+          </wp:inline>
+        </w:drawing>
+      </w:r>
+    </w:p>
+    <w:p/>
+    <w:p>
+      <w:pPr>
+        <w:pStyle w:val="Heading3"/>
+        <w:spacing w:before="0" w:after="240"/>
+      </w:pPr>
+      <w:bookmarkStart w:id="11" w:name="_Toc514531104"/>
+      <w:r>
+        <w:t>Collaboration Mode</w:t>
+      </w:r>
+      <w:bookmarkEnd w:id="11"/>
+    </w:p>
+    <w:p>
+      <w:r>
+        <w:t>For this mode the user is requested to enter how many teams they would like to create however, a method is used to ensure that the amount of player is adequate for the number of teams.</w:t>
+      </w:r>
+    </w:p>
+    <w:p>
+      <w:pPr>
+        <w:jc w:val="center"/>
+      </w:pPr>
+      <w:r>
+        <w:rPr>
+          <w:noProof/>
+          <w:lang w:val="en-GB" w:eastAsia="en-GB"/>
+        </w:rPr>
+        <w:drawing>
+          <wp:inline distT="0" distB="0" distL="0" distR="0" wp14:anchorId="1D67FCAC" wp14:editId="39550FC7">
+            <wp:extent cx="5889009" cy="686435"/>
+            <wp:effectExtent l="19050" t="19050" r="16510" b="18415"/>
+            <wp:docPr id="25" name="Picture 25"/>
+            <wp:cNvGraphicFramePr>
+              <a:graphicFrameLocks xmlns:a="http://schemas.openxmlformats.org/drawingml/2006/main" noChangeAspect="1"/>
+            </wp:cNvGraphicFramePr>
+            <a:graphic xmlns:a="http://schemas.openxmlformats.org/drawingml/2006/main">
+              <a:graphicData uri="http://schemas.openxmlformats.org/drawingml/2006/picture">
+                <pic:pic xmlns:pic="http://schemas.openxmlformats.org/drawingml/2006/picture">
+                  <pic:nvPicPr>
+                    <pic:cNvPr id="1" name=""/>
+                    <pic:cNvPicPr/>
+                  </pic:nvPicPr>
+                  <pic:blipFill rotWithShape="1">
+                    <a:blip r:embed="rId41"/>
+                    <a:srcRect r="918"/>
+                    <a:stretch/>
+                  </pic:blipFill>
+                  <pic:spPr bwMode="auto">
+                    <a:xfrm>
+                      <a:off x="0" y="0"/>
+                      <a:ext cx="5889009" cy="686435"/>
+                    </a:xfrm>
+                    <a:prstGeom prst="rect">
+                      <a:avLst/>
+                    </a:prstGeom>
+                    <a:ln w="9525" cap="flat" cmpd="sng" algn="ctr">
+                      <a:solidFill>
+                        <a:sysClr val="windowText" lastClr="000000"/>
+                      </a:solidFill>
+                      <a:prstDash val="solid"/>
+                      <a:round/>
+                      <a:headEnd type="none" w="med" len="med"/>
+                      <a:tailEnd type="none" w="med" len="med"/>
+                    </a:ln>
+                    <a:extLst>
+                      <a:ext uri="{53640926-AAD7-44D8-BBD7-CCE9431645EC}">
+                        <a14:shadowObscured xmlns:a14="http://schemas.microsoft.com/office/drawing/2010/main"/>
+                      </a:ext>
+                    </a:extLst>
+                  </pic:spPr>
+                </pic:pic>
+              </a:graphicData>
+            </a:graphic>
+          </wp:inline>
+        </w:drawing>
+      </w:r>
+    </w:p>
+    <w:p/>
+    <w:p>
+      <w:r>
+        <w:t xml:space="preserve">The number of players divided by the number of teams does not have to be even the method </w:t>
+      </w:r>
+      <w:proofErr w:type="spellStart"/>
+      <w:r>
+        <w:rPr>
+          <w:b/>
+          <w:color w:val="7030A0"/>
+        </w:rPr>
+        <w:t>createTeams</w:t>
+      </w:r>
+      <w:proofErr w:type="spellEnd"/>
+      <w:r>
+        <w:rPr>
+          <w:color w:val="7030A0"/>
+        </w:rPr>
+        <w:t xml:space="preserve"> </w:t>
+      </w:r>
+      <w:r>
+        <w:t>handles this by creating teams with each have near to equal size each whenever the ratio is odd.</w:t>
+      </w:r>
+    </w:p>
+    <w:p>
+      <w:pPr>
+        <w:jc w:val="center"/>
+      </w:pPr>
+      <w:r>
+        <w:rPr>
+          <w:noProof/>
+          <w:lang w:val="en-GB" w:eastAsia="en-GB"/>
+        </w:rPr>
+        <w:drawing>
+          <wp:inline distT="0" distB="0" distL="0" distR="0" wp14:anchorId="0F4B0F1A" wp14:editId="4D8F08B3">
+            <wp:extent cx="3836749" cy="2194560"/>
+            <wp:effectExtent l="19050" t="19050" r="11430" b="15240"/>
+            <wp:docPr id="26" name="Picture 26"/>
+            <wp:cNvGraphicFramePr>
+              <a:graphicFrameLocks xmlns:a="http://schemas.openxmlformats.org/drawingml/2006/main" noChangeAspect="1"/>
+            </wp:cNvGraphicFramePr>
+            <a:graphic xmlns:a="http://schemas.openxmlformats.org/drawingml/2006/main">
+              <a:graphicData uri="http://schemas.openxmlformats.org/drawingml/2006/picture">
+                <pic:pic xmlns:pic="http://schemas.openxmlformats.org/drawingml/2006/picture">
+                  <pic:nvPicPr>
+                    <pic:cNvPr id="1" name=""/>
+                    <pic:cNvPicPr/>
+                  </pic:nvPicPr>
+                  <pic:blipFill rotWithShape="1">
+                    <a:blip r:embed="rId42"/>
+                    <a:srcRect r="7449"/>
+                    <a:stretch/>
+                  </pic:blipFill>
+                  <pic:spPr bwMode="auto">
+                    <a:xfrm>
+                      <a:off x="0" y="0"/>
+                      <a:ext cx="3836749" cy="2194560"/>
+                    </a:xfrm>
+                    <a:prstGeom prst="rect">
+                      <a:avLst/>
+                    </a:prstGeom>
+                    <a:ln w="9525" cap="flat" cmpd="sng" algn="ctr">
+                      <a:solidFill>
+                        <a:sysClr val="windowText" lastClr="000000"/>
+                      </a:solidFill>
+                      <a:prstDash val="solid"/>
+                      <a:round/>
+                      <a:headEnd type="none" w="med" len="med"/>
+                      <a:tailEnd type="none" w="med" len="med"/>
+                    </a:ln>
+                    <a:extLst>
+                      <a:ext uri="{53640926-AAD7-44D8-BBD7-CCE9431645EC}">
+                        <a14:shadowObscured xmlns:a14="http://schemas.microsoft.com/office/drawing/2010/main"/>
+                      </a:ext>
+                    </a:extLst>
+                  </pic:spPr>
+                </pic:pic>
+              </a:graphicData>
+            </a:graphic>
+          </wp:inline>
+        </w:drawing>
+      </w:r>
+    </w:p>
+    <w:p/>
+    <w:p/>
+    <w:p/>
+    <w:p/>
+    <w:p>
+      <w:r>
+        <w:lastRenderedPageBreak/>
+        <w:t>The HTML will now show all the moved positions for each player in a team to each player in that team.</w:t>
+      </w:r>
+    </w:p>
+    <w:p>
+      <w:pPr>
+        <w:jc w:val="center"/>
+      </w:pPr>
+      <w:r>
+        <w:rPr>
+          <w:noProof/>
+          <w:lang w:val="en-GB" w:eastAsia="en-GB"/>
+        </w:rPr>
+        <w:drawing>
+          <wp:inline distT="0" distB="0" distL="0" distR="0" wp14:anchorId="034D93F9" wp14:editId="52325BDF">
+            <wp:extent cx="5534167" cy="1982470"/>
+            <wp:effectExtent l="19050" t="19050" r="28575" b="17780"/>
+            <wp:docPr id="27" name="Picture 27"/>
+            <wp:cNvGraphicFramePr>
+              <a:graphicFrameLocks xmlns:a="http://schemas.openxmlformats.org/drawingml/2006/main" noChangeAspect="1"/>
+            </wp:cNvGraphicFramePr>
+            <a:graphic xmlns:a="http://schemas.openxmlformats.org/drawingml/2006/main">
+              <a:graphicData uri="http://schemas.openxmlformats.org/drawingml/2006/picture">
+                <pic:pic xmlns:pic="http://schemas.openxmlformats.org/drawingml/2006/picture">
+                  <pic:nvPicPr>
+                    <pic:cNvPr id="1" name=""/>
+                    <pic:cNvPicPr/>
+                  </pic:nvPicPr>
+                  <pic:blipFill rotWithShape="1">
+                    <a:blip r:embed="rId43"/>
+                    <a:srcRect r="6888"/>
+                    <a:stretch/>
+                  </pic:blipFill>
+                  <pic:spPr bwMode="auto">
+                    <a:xfrm>
+                      <a:off x="0" y="0"/>
+                      <a:ext cx="5534167" cy="1982470"/>
+                    </a:xfrm>
+                    <a:prstGeom prst="rect">
+                      <a:avLst/>
+                    </a:prstGeom>
+                    <a:ln w="9525" cap="flat" cmpd="sng" algn="ctr">
+                      <a:solidFill>
+                        <a:sysClr val="windowText" lastClr="000000"/>
+                      </a:solidFill>
+                      <a:prstDash val="solid"/>
+                      <a:round/>
+                      <a:headEnd type="none" w="med" len="med"/>
+                      <a:tailEnd type="none" w="med" len="med"/>
+                    </a:ln>
+                    <a:extLst>
+                      <a:ext uri="{53640926-AAD7-44D8-BBD7-CCE9431645EC}">
+                        <a14:shadowObscured xmlns:a14="http://schemas.microsoft.com/office/drawing/2010/main"/>
+                      </a:ext>
+                    </a:extLst>
+                  </pic:spPr>
+                </pic:pic>
+              </a:graphicData>
+            </a:graphic>
+          </wp:inline>
+        </w:drawing>
+      </w:r>
+    </w:p>
+    <w:p/>
+    <w:p>
+      <w:r>
+        <w:br w:type="page"/>
+      </w:r>
+    </w:p>
+    <w:p>
+      <w:pPr>
+        <w:pStyle w:val="Heading2"/>
+      </w:pPr>
+      <w:bookmarkStart w:id="12" w:name="_Toc514531105"/>
+      <w:r>
+        <w:lastRenderedPageBreak/>
+        <w:t>Testing and Coverage.</w:t>
+      </w:r>
+      <w:bookmarkEnd w:id="12"/>
+      <w:r>
+        <w:t xml:space="preserve"> </w:t>
+      </w:r>
+    </w:p>
+    <w:p>
+      <w:r>
+        <w:t xml:space="preserve">All the new features were successfully tested except for the main method and </w:t>
+      </w:r>
+      <w:proofErr w:type="spellStart"/>
+      <w:r>
+        <w:rPr>
+          <w:b/>
+          <w:color w:val="FF0000"/>
+        </w:rPr>
+        <w:t>IOException</w:t>
+      </w:r>
+      <w:proofErr w:type="spellEnd"/>
+      <w:r>
+        <w:t xml:space="preserve"> That was previously mentioned in the last section. Each design pattern was also tested to ensure they are fully operational. Tests were split in their own respective class however, only one test class was created for the factory design pattern. In total 65 tests were created with 96.8% of methods and 97.8% of lines covered.</w:t>
+      </w:r>
+    </w:p>
+    <w:p>
+      <w:pPr>
+        <w:jc w:val="center"/>
+      </w:pPr>
+      <w:r>
+        <w:rPr>
+          <w:noProof/>
+          <w:lang w:val="en-GB" w:eastAsia="en-GB"/>
+        </w:rPr>
+        <w:drawing>
+          <wp:inline distT="0" distB="0" distL="0" distR="0" wp14:anchorId="70FB5E7E" wp14:editId="7664E881">
+            <wp:extent cx="5683188" cy="2216988"/>
+            <wp:effectExtent l="19050" t="19050" r="13335" b="12065"/>
+            <wp:docPr id="28" name="Picture 28"/>
+            <wp:cNvGraphicFramePr>
+              <a:graphicFrameLocks xmlns:a="http://schemas.openxmlformats.org/drawingml/2006/main" noChangeAspect="1"/>
+            </wp:cNvGraphicFramePr>
+            <a:graphic xmlns:a="http://schemas.openxmlformats.org/drawingml/2006/main">
+              <a:graphicData uri="http://schemas.openxmlformats.org/drawingml/2006/picture">
+                <pic:pic xmlns:pic="http://schemas.openxmlformats.org/drawingml/2006/picture">
+                  <pic:nvPicPr>
+                    <pic:cNvPr id="1" name=""/>
+                    <pic:cNvPicPr/>
+                  </pic:nvPicPr>
+                  <pic:blipFill rotWithShape="1">
+                    <a:blip r:embed="rId44"/>
+                    <a:srcRect r="7577" b="5100"/>
+                    <a:stretch/>
+                  </pic:blipFill>
+                  <pic:spPr bwMode="auto">
+                    <a:xfrm>
+                      <a:off x="0" y="0"/>
+                      <a:ext cx="5700633" cy="2223793"/>
+                    </a:xfrm>
+                    <a:prstGeom prst="rect">
+                      <a:avLst/>
+                    </a:prstGeom>
+                    <a:ln w="9525" cap="flat" cmpd="sng" algn="ctr">
+                      <a:solidFill>
+                        <a:sysClr val="windowText" lastClr="000000"/>
+                      </a:solidFill>
+                      <a:prstDash val="solid"/>
+                      <a:round/>
+                      <a:headEnd type="none" w="med" len="med"/>
+                      <a:tailEnd type="none" w="med" len="med"/>
+                    </a:ln>
+                    <a:extLst>
+                      <a:ext uri="{53640926-AAD7-44D8-BBD7-CCE9431645EC}">
+                        <a14:shadowObscured xmlns:a14="http://schemas.microsoft.com/office/drawing/2010/main"/>
+                      </a:ext>
+                    </a:extLst>
+                  </pic:spPr>
+                </pic:pic>
+              </a:graphicData>
+            </a:graphic>
+          </wp:inline>
+        </w:drawing>
+      </w:r>
+    </w:p>
+    <w:p/>
+    <w:p>
+      <w:r>
+        <w:br w:type="page"/>
+      </w:r>
+    </w:p>
+    <w:p>
+      <w:pPr>
+        <w:pStyle w:val="Heading2"/>
+      </w:pPr>
+      <w:bookmarkStart w:id="13" w:name="_Toc514531106"/>
+      <w:r>
+        <w:lastRenderedPageBreak/>
+        <w:t>User Manual</w:t>
+      </w:r>
+      <w:bookmarkEnd w:id="13"/>
+    </w:p>
+    <w:p>
+      <w:r>
+        <w:t>Initially the user is asked to choose between solo mode and collaboration mode.</w:t>
+      </w:r>
+    </w:p>
+    <w:p>
+      <w:pPr>
+        <w:jc w:val="center"/>
+      </w:pPr>
+      <w:r>
+        <w:rPr>
+          <w:noProof/>
+          <w:lang w:val="en-GB" w:eastAsia="en-GB"/>
+        </w:rPr>
+        <w:drawing>
+          <wp:inline distT="0" distB="0" distL="0" distR="0" wp14:anchorId="183889E3" wp14:editId="4C0E8808">
+            <wp:extent cx="3006547" cy="665314"/>
+            <wp:effectExtent l="19050" t="19050" r="22860" b="20955"/>
+            <wp:docPr id="29" name="Picture 29"/>
+            <wp:cNvGraphicFramePr>
+              <a:graphicFrameLocks xmlns:a="http://schemas.openxmlformats.org/drawingml/2006/main" noChangeAspect="1"/>
+            </wp:cNvGraphicFramePr>
+            <a:graphic xmlns:a="http://schemas.openxmlformats.org/drawingml/2006/main">
+              <a:graphicData uri="http://schemas.openxmlformats.org/drawingml/2006/picture">
+                <pic:pic xmlns:pic="http://schemas.openxmlformats.org/drawingml/2006/picture">
+                  <pic:nvPicPr>
+                    <pic:cNvPr id="1" name=""/>
+                    <pic:cNvPicPr/>
+                  </pic:nvPicPr>
+                  <pic:blipFill>
+                    <a:blip r:embed="rId45"/>
+                    <a:stretch>
+                      <a:fillRect/>
+                    </a:stretch>
+                  </pic:blipFill>
+                  <pic:spPr>
+                    <a:xfrm>
+                      <a:off x="0" y="0"/>
+                      <a:ext cx="3030610" cy="670639"/>
+                    </a:xfrm>
+                    <a:prstGeom prst="rect">
+                      <a:avLst/>
+                    </a:prstGeom>
+                    <a:ln>
+                      <a:solidFill>
+                        <a:schemeClr val="tx1"/>
+                      </a:solidFill>
+                    </a:ln>
+                  </pic:spPr>
+                </pic:pic>
+              </a:graphicData>
+            </a:graphic>
+          </wp:inline>
+        </w:drawing>
+      </w:r>
+    </w:p>
+    <w:p/>
+    <w:p>
+      <w:r>
+        <w:t>For solo the mode the user is requested to enter the number of players and map size.</w:t>
+      </w:r>
+    </w:p>
+    <w:p>
+      <w:pPr>
+        <w:jc w:val="center"/>
+      </w:pPr>
+      <w:r>
+        <w:rPr>
+          <w:noProof/>
+          <w:lang w:val="en-GB" w:eastAsia="en-GB"/>
+        </w:rPr>
+        <w:drawing>
+          <wp:inline distT="0" distB="0" distL="0" distR="0" wp14:anchorId="64856815" wp14:editId="6CF6CAEA">
+            <wp:extent cx="4257446" cy="782979"/>
+            <wp:effectExtent l="19050" t="19050" r="10160" b="17145"/>
+            <wp:docPr id="30" name="Picture 30"/>
+            <wp:cNvGraphicFramePr>
+              <a:graphicFrameLocks xmlns:a="http://schemas.openxmlformats.org/drawingml/2006/main" noChangeAspect="1"/>
+            </wp:cNvGraphicFramePr>
+            <a:graphic xmlns:a="http://schemas.openxmlformats.org/drawingml/2006/main">
+              <a:graphicData uri="http://schemas.openxmlformats.org/drawingml/2006/picture">
+                <pic:pic xmlns:pic="http://schemas.openxmlformats.org/drawingml/2006/picture">
+                  <pic:nvPicPr>
+                    <pic:cNvPr id="1" name=""/>
+                    <pic:cNvPicPr/>
+                  </pic:nvPicPr>
+                  <pic:blipFill>
+                    <a:blip r:embed="rId46"/>
+                    <a:stretch>
+                      <a:fillRect/>
+                    </a:stretch>
+                  </pic:blipFill>
+                  <pic:spPr>
+                    <a:xfrm>
+                      <a:off x="0" y="0"/>
+                      <a:ext cx="4304615" cy="791654"/>
+                    </a:xfrm>
+                    <a:prstGeom prst="rect">
+                      <a:avLst/>
+                    </a:prstGeom>
+                    <a:ln>
+                      <a:solidFill>
+                        <a:schemeClr val="tx1"/>
+                      </a:solidFill>
+                    </a:ln>
+                  </pic:spPr>
+                </pic:pic>
+              </a:graphicData>
+            </a:graphic>
+          </wp:inline>
+        </w:drawing>
+      </w:r>
+    </w:p>
+    <w:p/>
+    <w:p>
+      <w:r>
+        <w:t>For collaboration mode, the user is requested to enter the number player, number of teams and map size.</w:t>
+      </w:r>
+    </w:p>
+    <w:p>
+      <w:pPr>
+        <w:jc w:val="center"/>
+      </w:pPr>
+      <w:r>
+        <w:rPr>
+          <w:noProof/>
+          <w:lang w:val="en-GB" w:eastAsia="en-GB"/>
+        </w:rPr>
+        <w:drawing>
+          <wp:inline distT="0" distB="0" distL="0" distR="0" wp14:anchorId="52D35251" wp14:editId="1009C911">
+            <wp:extent cx="2604211" cy="810692"/>
+            <wp:effectExtent l="19050" t="19050" r="24765" b="27940"/>
+            <wp:docPr id="31" name="Picture 31"/>
+            <wp:cNvGraphicFramePr>
+              <a:graphicFrameLocks xmlns:a="http://schemas.openxmlformats.org/drawingml/2006/main" noChangeAspect="1"/>
+            </wp:cNvGraphicFramePr>
+            <a:graphic xmlns:a="http://schemas.openxmlformats.org/drawingml/2006/main">
+              <a:graphicData uri="http://schemas.openxmlformats.org/drawingml/2006/picture">
+                <pic:pic xmlns:pic="http://schemas.openxmlformats.org/drawingml/2006/picture">
+                  <pic:nvPicPr>
+                    <pic:cNvPr id="1" name=""/>
+                    <pic:cNvPicPr/>
+                  </pic:nvPicPr>
+                  <pic:blipFill>
+                    <a:blip r:embed="rId47"/>
+                    <a:stretch>
+                      <a:fillRect/>
+                    </a:stretch>
+                  </pic:blipFill>
+                  <pic:spPr>
+                    <a:xfrm>
+                      <a:off x="0" y="0"/>
+                      <a:ext cx="2673824" cy="832363"/>
+                    </a:xfrm>
+                    <a:prstGeom prst="rect">
+                      <a:avLst/>
+                    </a:prstGeom>
+                    <a:ln>
+                      <a:solidFill>
+                        <a:schemeClr val="tx1"/>
+                      </a:solidFill>
+                    </a:ln>
+                  </pic:spPr>
+                </pic:pic>
+              </a:graphicData>
+            </a:graphic>
+          </wp:inline>
+        </w:drawing>
+      </w:r>
+    </w:p>
+    <w:p/>
+    <w:p>
+      <w:r>
+        <w:t>After, in both modes the user is requested to choose a map.</w:t>
+      </w:r>
+    </w:p>
+    <w:p>
+      <w:pPr>
+        <w:jc w:val="center"/>
+      </w:pPr>
+      <w:r>
+        <w:rPr>
+          <w:noProof/>
+          <w:lang w:val="en-GB" w:eastAsia="en-GB"/>
+        </w:rPr>
+        <w:drawing>
+          <wp:inline distT="0" distB="0" distL="0" distR="0" wp14:anchorId="62734A45" wp14:editId="7BF522A3">
+            <wp:extent cx="4954137" cy="211541"/>
+            <wp:effectExtent l="19050" t="19050" r="18415" b="17145"/>
+            <wp:docPr id="128" name="Picture 128"/>
+            <wp:cNvGraphicFramePr>
+              <a:graphicFrameLocks xmlns:a="http://schemas.openxmlformats.org/drawingml/2006/main" noChangeAspect="1"/>
+            </wp:cNvGraphicFramePr>
+            <a:graphic xmlns:a="http://schemas.openxmlformats.org/drawingml/2006/main">
+              <a:graphicData uri="http://schemas.openxmlformats.org/drawingml/2006/picture">
+                <pic:pic xmlns:pic="http://schemas.openxmlformats.org/drawingml/2006/picture">
+                  <pic:nvPicPr>
+                    <pic:cNvPr id="1" name=""/>
+                    <pic:cNvPicPr/>
+                  </pic:nvPicPr>
+                  <pic:blipFill rotWithShape="1">
+                    <a:blip r:embed="rId48"/>
+                    <a:srcRect t="1" r="4740" b="45831"/>
+                    <a:stretch/>
+                  </pic:blipFill>
+                  <pic:spPr bwMode="auto">
+                    <a:xfrm>
+                      <a:off x="0" y="0"/>
+                      <a:ext cx="4954137" cy="211541"/>
+                    </a:xfrm>
+                    <a:prstGeom prst="rect">
+                      <a:avLst/>
+                    </a:prstGeom>
+                    <a:ln w="9525" cap="flat" cmpd="sng" algn="ctr">
+                      <a:solidFill>
+                        <a:sysClr val="windowText" lastClr="000000"/>
+                      </a:solidFill>
+                      <a:prstDash val="solid"/>
+                      <a:round/>
+                      <a:headEnd type="none" w="med" len="med"/>
+                      <a:tailEnd type="none" w="med" len="med"/>
+                    </a:ln>
+                    <a:extLst>
+                      <a:ext uri="{53640926-AAD7-44D8-BBD7-CCE9431645EC}">
+                        <a14:shadowObscured xmlns:a14="http://schemas.microsoft.com/office/drawing/2010/main"/>
+                      </a:ext>
+                    </a:extLst>
+                  </pic:spPr>
+                </pic:pic>
+              </a:graphicData>
+            </a:graphic>
+          </wp:inline>
+        </w:drawing>
+      </w:r>
+    </w:p>
+    <w:p/>
+    <w:p>
+      <w:r>
+        <w:t>When doing so in collaboration mode the teams are displayed to the user. Keep in mind that when the player quantity to the number of team’s ratio is odd the size of each team might be different.</w:t>
+      </w:r>
+    </w:p>
+    <w:p>
+      <w:pPr>
+        <w:jc w:val="center"/>
+      </w:pPr>
+      <w:r>
+        <w:rPr>
+          <w:noProof/>
+          <w:lang w:val="en-GB" w:eastAsia="en-GB"/>
+        </w:rPr>
+        <w:drawing>
+          <wp:inline distT="0" distB="0" distL="0" distR="0" wp14:anchorId="063EC4CC" wp14:editId="31108A12">
+            <wp:extent cx="2062886" cy="495364"/>
+            <wp:effectExtent l="19050" t="19050" r="13970" b="19050"/>
+            <wp:docPr id="129" name="Picture 129"/>
+            <wp:cNvGraphicFramePr>
+              <a:graphicFrameLocks xmlns:a="http://schemas.openxmlformats.org/drawingml/2006/main" noChangeAspect="1"/>
+            </wp:cNvGraphicFramePr>
+            <a:graphic xmlns:a="http://schemas.openxmlformats.org/drawingml/2006/main">
+              <a:graphicData uri="http://schemas.openxmlformats.org/drawingml/2006/picture">
+                <pic:pic xmlns:pic="http://schemas.openxmlformats.org/drawingml/2006/picture">
+                  <pic:nvPicPr>
+                    <pic:cNvPr id="1" name=""/>
+                    <pic:cNvPicPr/>
+                  </pic:nvPicPr>
+                  <pic:blipFill>
+                    <a:blip r:embed="rId49"/>
+                    <a:stretch>
+                      <a:fillRect/>
+                    </a:stretch>
+                  </pic:blipFill>
+                  <pic:spPr>
+                    <a:xfrm>
+                      <a:off x="0" y="0"/>
+                      <a:ext cx="2089129" cy="501666"/>
+                    </a:xfrm>
+                    <a:prstGeom prst="rect">
+                      <a:avLst/>
+                    </a:prstGeom>
+                    <a:ln>
+                      <a:solidFill>
+                        <a:schemeClr val="tx1"/>
+                      </a:solidFill>
+                    </a:ln>
+                  </pic:spPr>
+                </pic:pic>
+              </a:graphicData>
+            </a:graphic>
+          </wp:inline>
+        </w:drawing>
+      </w:r>
+    </w:p>
+    <w:p/>
+    <w:p/>
+    <w:p/>
+    <w:p>
+      <w:r>
+        <w:lastRenderedPageBreak/>
+        <w:t>User input for both modes is the same however in collaboration mode a player can see the tiles uncovered by his teammate. Even their starting position.</w:t>
+      </w:r>
+    </w:p>
+    <w:p>
+      <w:pPr>
+        <w:jc w:val="center"/>
+      </w:pPr>
+      <w:r>
+        <w:rPr>
+          <w:noProof/>
+          <w:lang w:val="en-GB" w:eastAsia="en-GB"/>
+        </w:rPr>
+        <w:drawing>
+          <wp:inline distT="0" distB="0" distL="0" distR="0" wp14:anchorId="628DA4B6" wp14:editId="6EF4C197">
+            <wp:extent cx="3067087" cy="2514600"/>
+            <wp:effectExtent l="19050" t="19050" r="19050" b="19050"/>
+            <wp:docPr id="130" name="Picture 130"/>
+            <wp:cNvGraphicFramePr>
+              <a:graphicFrameLocks xmlns:a="http://schemas.openxmlformats.org/drawingml/2006/main" noChangeAspect="1"/>
+            </wp:cNvGraphicFramePr>
+            <a:graphic xmlns:a="http://schemas.openxmlformats.org/drawingml/2006/main">
+              <a:graphicData uri="http://schemas.openxmlformats.org/drawingml/2006/picture">
+                <pic:pic xmlns:pic="http://schemas.openxmlformats.org/drawingml/2006/picture">
+                  <pic:nvPicPr>
+                    <pic:cNvPr id="1" name=""/>
+                    <pic:cNvPicPr/>
+                  </pic:nvPicPr>
+                  <pic:blipFill rotWithShape="1">
+                    <a:blip r:embed="rId50"/>
+                    <a:srcRect r="4156"/>
+                    <a:stretch/>
+                  </pic:blipFill>
+                  <pic:spPr bwMode="auto">
+                    <a:xfrm>
+                      <a:off x="0" y="0"/>
+                      <a:ext cx="3067087" cy="2514600"/>
+                    </a:xfrm>
+                    <a:prstGeom prst="rect">
+                      <a:avLst/>
+                    </a:prstGeom>
+                    <a:ln w="9525" cap="flat" cmpd="sng" algn="ctr">
+                      <a:solidFill>
+                        <a:sysClr val="windowText" lastClr="000000"/>
+                      </a:solidFill>
+                      <a:prstDash val="solid"/>
+                      <a:round/>
+                      <a:headEnd type="none" w="med" len="med"/>
+                      <a:tailEnd type="none" w="med" len="med"/>
+                    </a:ln>
+                    <a:extLst>
+                      <a:ext uri="{53640926-AAD7-44D8-BBD7-CCE9431645EC}">
+                        <a14:shadowObscured xmlns:a14="http://schemas.microsoft.com/office/drawing/2010/main"/>
+                      </a:ext>
+                    </a:extLst>
+                  </pic:spPr>
+                </pic:pic>
+              </a:graphicData>
+            </a:graphic>
+          </wp:inline>
+        </w:drawing>
+      </w:r>
+    </w:p>
+    <w:p/>
+    <w:p>
+      <w:r>
+        <w:t>Only valid moves are shown of that player in the HTML. Only the moves of that player will be shown regards of what mode the system is in.</w:t>
+      </w:r>
+    </w:p>
+    <w:p>
+      <w:pPr>
+        <w:jc w:val="center"/>
+      </w:pPr>
+      <w:r>
+        <w:rPr>
+          <w:noProof/>
+          <w:lang w:val="en-GB" w:eastAsia="en-GB"/>
+        </w:rPr>
+        <w:drawing>
+          <wp:inline distT="0" distB="0" distL="0" distR="0" wp14:anchorId="3EB3B824" wp14:editId="0FAC0157">
+            <wp:extent cx="1992573" cy="760648"/>
+            <wp:effectExtent l="19050" t="19050" r="27305" b="20955"/>
+            <wp:docPr id="131" name="Picture 131"/>
+            <wp:cNvGraphicFramePr>
+              <a:graphicFrameLocks xmlns:a="http://schemas.openxmlformats.org/drawingml/2006/main" noChangeAspect="1"/>
+            </wp:cNvGraphicFramePr>
+            <a:graphic xmlns:a="http://schemas.openxmlformats.org/drawingml/2006/main">
+              <a:graphicData uri="http://schemas.openxmlformats.org/drawingml/2006/picture">
+                <pic:pic xmlns:pic="http://schemas.openxmlformats.org/drawingml/2006/picture">
+                  <pic:nvPicPr>
+                    <pic:cNvPr id="1" name=""/>
+                    <pic:cNvPicPr/>
+                  </pic:nvPicPr>
+                  <pic:blipFill rotWithShape="1">
+                    <a:blip r:embed="rId51"/>
+                    <a:srcRect r="15477"/>
+                    <a:stretch/>
+                  </pic:blipFill>
+                  <pic:spPr bwMode="auto">
+                    <a:xfrm>
+                      <a:off x="0" y="0"/>
+                      <a:ext cx="2024817" cy="772957"/>
+                    </a:xfrm>
+                    <a:prstGeom prst="rect">
+                      <a:avLst/>
+                    </a:prstGeom>
+                    <a:ln w="9525" cap="flat" cmpd="sng" algn="ctr">
+                      <a:solidFill>
+                        <a:sysClr val="windowText" lastClr="000000"/>
+                      </a:solidFill>
+                      <a:prstDash val="solid"/>
+                      <a:round/>
+                      <a:headEnd type="none" w="med" len="med"/>
+                      <a:tailEnd type="none" w="med" len="med"/>
+                    </a:ln>
+                    <a:extLst>
+                      <a:ext uri="{53640926-AAD7-44D8-BBD7-CCE9431645EC}">
+                        <a14:shadowObscured xmlns:a14="http://schemas.microsoft.com/office/drawing/2010/main"/>
+                      </a:ext>
+                    </a:extLst>
+                  </pic:spPr>
+                </pic:pic>
+              </a:graphicData>
+            </a:graphic>
+          </wp:inline>
+        </w:drawing>
+      </w:r>
+    </w:p>
+    <w:p/>
+    <w:p>
+      <w:r>
+        <w:t xml:space="preserve">Player cycle numerically in both modes regards of what team they are in. when a player dies the system will switch to the next alive player. Both modes also operate the same whenever a player </w:t>
+      </w:r>
+      <w:bookmarkStart w:id="14" w:name="_GoBack"/>
+      <w:bookmarkEnd w:id="14"/>
+      <w:r>
+        <w:t>win</w:t>
+      </w:r>
+      <w:r>
+        <w:t>.</w:t>
       </w:r>
     </w:p>
     <w:p/>
@@ -4429,7 +6132,7 @@
     <w:charset w:val="00"/>
     <w:family w:val="roman"/>
     <w:pitch w:val="variable"/>
-    <w:sig w:usb0="E0002AFF" w:usb1="C0007843" w:usb2="00000009" w:usb3="00000000" w:csb0="000001FF" w:csb1="00000000"/>
+    <w:sig w:usb0="E0002EFF" w:usb1="C000785B" w:usb2="00000009" w:usb3="00000000" w:csb0="000001FF" w:csb1="00000000"/>
   </w:font>
   <w:font w:name="Calibri Light">
     <w:panose1 w:val="020F0302020204030204"/>
@@ -4471,6 +6174,7 @@
     <w:rsid w:val="00D06D91"/>
     <w:rsid w:val="00D7145E"/>
     <w:rsid w:val="00DA4153"/>
+    <w:rsid w:val="00DB6C8D"/>
     <w:rsid w:val="00E54485"/>
     <w:rsid w:val="00EE16AC"/>
     <w:rsid w:val="00F46129"/>
@@ -5257,7 +6961,7 @@
 </file>
 
 <file path=customXml/itemProps2.xml><?xml version="1.0" encoding="utf-8"?>
-<ds:datastoreItem xmlns:ds="http://schemas.openxmlformats.org/officeDocument/2006/customXml" ds:itemID="{04BCEA7F-355F-436F-B2F5-B16F0F02DD31}">
+<ds:datastoreItem xmlns:ds="http://schemas.openxmlformats.org/officeDocument/2006/customXml" ds:itemID="{309E5741-8346-43BF-8C38-2439C6D972D7}">
   <ds:schemaRefs>
     <ds:schemaRef ds:uri="http://schemas.openxmlformats.org/officeDocument/2006/bibliography"/>
   </ds:schemaRefs>

</xml_diff>